<commit_message>
all browsers work properly
</commit_message>
<xml_diff>
--- a/джава кнспект.docx
+++ b/джава кнспект.docx
@@ -1201,11 +1201,9 @@
       <w:r>
         <w:t xml:space="preserve">, то нам среда разработки предложит его создать. Соглашаемся и записываем в </w:t>
       </w:r>
-      <w:proofErr w:type="spellStart"/>
-      <w:r>
-        <w:t>коструторе</w:t>
-      </w:r>
-      <w:proofErr w:type="spellEnd"/>
+      <w:r>
+        <w:t>конструкторе</w:t>
+      </w:r>
       <w:r>
         <w:t xml:space="preserve"> </w:t>
       </w:r>
@@ -1928,7 +1926,7 @@
 </file>
 
 <file path=customXml/itemProps1.xml><?xml version="1.0" encoding="utf-8"?>
-<ds:datastoreItem xmlns:ds="http://schemas.openxmlformats.org/officeDocument/2006/customXml" ds:itemID="{2DB48A5D-48FE-437C-9754-773CF9600A11}">
+<ds:datastoreItem xmlns:ds="http://schemas.openxmlformats.org/officeDocument/2006/customXml" ds:itemID="{A72919D4-6641-4972-8AFD-1D22D7781A55}">
   <ds:schemaRefs>
     <ds:schemaRef ds:uri="http://schemas.openxmlformats.org/officeDocument/2006/bibliography"/>
   </ds:schemaRefs>

</xml_diff>